<commit_message>
pushing latest versions on git
</commit_message>
<xml_diff>
--- a/Milestones/374Milestone/Milestone4/milestone4.docx
+++ b/Milestones/374Milestone/Milestone4/milestone4.docx
@@ -239,14 +239,6 @@
     </w:p>
     <w:p>
       <w:pPr>
-        <w:pStyle w:val="NoSpacing"/>
-        <w:rPr>
-          <w:rFonts w:ascii="Cambria" w:hAnsi="Cambria"/>
-        </w:rPr>
-      </w:pPr>
-    </w:p>
-    <w:p>
-      <w:pPr>
         <w:rPr>
           <w:rFonts w:ascii="Cambria" w:hAnsi="Cambria"/>
         </w:rPr>
@@ -259,9 +251,9 @@
         <w:lastRenderedPageBreak/>
         <w:drawing>
           <wp:inline distT="0" distB="0" distL="0" distR="0">
-            <wp:extent cx="5486400" cy="7061200"/>
+            <wp:extent cx="5486400" cy="6786880"/>
             <wp:effectExtent l="19050" t="0" r="0" b="0"/>
-            <wp:docPr id="1" name="Picture 1" descr="C:\Users\Brandon\Junior-Project-Mobile-Student-Lookup\Milestones\374Milestone\Milestone4\Class_Diagram.png"/>
+            <wp:docPr id="3" name="Picture 1" descr="C:\Users\Brandon\Junior-Project-Mobile-Student-Lookup\Milestones\374Milestone\Milestone4\Class_Diagram.png"/>
             <wp:cNvGraphicFramePr>
               <a:graphicFrameLocks xmlns:a="http://schemas.openxmlformats.org/drawingml/2006/main" noChangeAspect="1"/>
             </wp:cNvGraphicFramePr>
@@ -284,7 +276,7 @@
                   <pic:spPr bwMode="auto">
                     <a:xfrm>
                       <a:off x="0" y="0"/>
-                      <a:ext cx="5486400" cy="7061200"/>
+                      <a:ext cx="5486400" cy="6786880"/>
                     </a:xfrm>
                     <a:prstGeom prst="rect">
                       <a:avLst/>
@@ -313,7 +305,7 @@
           <wp:inline distT="0" distB="0" distL="0" distR="0">
             <wp:extent cx="5486400" cy="5994400"/>
             <wp:effectExtent l="19050" t="0" r="0" b="0"/>
-            <wp:docPr id="2" name="Picture 2" descr="C:\Users\Brandon\Junior-Project-Mobile-Student-Lookup\Milestones\374Milestone\Milestone4\SD_Display_Student.png"/>
+            <wp:docPr id="8" name="Picture 2" descr="C:\Users\Brandon\Junior-Project-Mobile-Student-Lookup\Milestones\374Milestone\Milestone4\SD_Display_Student.png"/>
             <wp:cNvGraphicFramePr>
               <a:graphicFrameLocks xmlns:a="http://schemas.openxmlformats.org/drawingml/2006/main" noChangeAspect="1"/>
             </wp:cNvGraphicFramePr>
@@ -363,6 +355,58 @@
         <w:lastRenderedPageBreak/>
         <w:drawing>
           <wp:inline distT="0" distB="0" distL="0" distR="0">
+            <wp:extent cx="5435600" cy="4632960"/>
+            <wp:effectExtent l="19050" t="0" r="0" b="0"/>
+            <wp:docPr id="9" name="Picture 3" descr="C:\Users\Brandon\Junior-Project-Mobile-Student-Lookup\Milestones\374Milestone\Milestone3\PackageDiagram.png"/>
+            <wp:cNvGraphicFramePr>
+              <a:graphicFrameLocks xmlns:a="http://schemas.openxmlformats.org/drawingml/2006/main" noChangeAspect="1"/>
+            </wp:cNvGraphicFramePr>
+            <a:graphic xmlns:a="http://schemas.openxmlformats.org/drawingml/2006/main">
+              <a:graphicData uri="http://schemas.openxmlformats.org/drawingml/2006/picture">
+                <pic:pic xmlns:pic="http://schemas.openxmlformats.org/drawingml/2006/picture">
+                  <pic:nvPicPr>
+                    <pic:cNvPr id="0" name="Picture 3" descr="C:\Users\Brandon\Junior-Project-Mobile-Student-Lookup\Milestones\374Milestone\Milestone3\PackageDiagram.png"/>
+                    <pic:cNvPicPr>
+                      <a:picLocks noChangeAspect="1" noChangeArrowheads="1"/>
+                    </pic:cNvPicPr>
+                  </pic:nvPicPr>
+                  <pic:blipFill>
+                    <a:blip r:embed="rId8"/>
+                    <a:srcRect/>
+                    <a:stretch>
+                      <a:fillRect/>
+                    </a:stretch>
+                  </pic:blipFill>
+                  <pic:spPr bwMode="auto">
+                    <a:xfrm>
+                      <a:off x="0" y="0"/>
+                      <a:ext cx="5435600" cy="4632960"/>
+                    </a:xfrm>
+                    <a:prstGeom prst="rect">
+                      <a:avLst/>
+                    </a:prstGeom>
+                    <a:noFill/>
+                    <a:ln w="9525">
+                      <a:noFill/>
+                      <a:miter lim="800000"/>
+                      <a:headEnd/>
+                      <a:tailEnd/>
+                    </a:ln>
+                  </pic:spPr>
+                </pic:pic>
+              </a:graphicData>
+            </a:graphic>
+          </wp:inline>
+        </w:drawing>
+      </w:r>
+      <w:r>
+        <w:rPr>
+          <w:rFonts w:ascii="Cambria" w:hAnsi="Cambria"/>
+          <w:noProof/>
+        </w:rPr>
+        <w:lastRenderedPageBreak/>
+        <w:drawing>
+          <wp:inline distT="0" distB="0" distL="0" distR="0">
             <wp:extent cx="5486400" cy="4023360"/>
             <wp:effectExtent l="19050" t="0" r="0" b="0"/>
             <wp:docPr id="4" name="Picture 4" descr="C:\Users\Brandon\Junior-Project-Mobile-Student-Lookup\Milestones\374Milestone\Milestone4\SSD-Email.png"/>
@@ -379,7 +423,7 @@
                     </pic:cNvPicPr>
                   </pic:nvPicPr>
                   <pic:blipFill>
-                    <a:blip r:embed="rId8"/>
+                    <a:blip r:embed="rId9"/>
                     <a:srcRect/>
                     <a:stretch>
                       <a:fillRect/>
@@ -430,7 +474,7 @@
                     </pic:cNvPicPr>
                   </pic:nvPicPr>
                   <pic:blipFill>
-                    <a:blip r:embed="rId9"/>
+                    <a:blip r:embed="rId10"/>
                     <a:srcRect/>
                     <a:stretch>
                       <a:fillRect/>
@@ -482,7 +526,7 @@
                     </pic:cNvPicPr>
                   </pic:nvPicPr>
                   <pic:blipFill>
-                    <a:blip r:embed="rId10"/>
+                    <a:blip r:embed="rId11"/>
                     <a:srcRect/>
                     <a:stretch>
                       <a:fillRect/>
@@ -534,7 +578,7 @@
                     </pic:cNvPicPr>
                   </pic:nvPicPr>
                   <pic:blipFill>
-                    <a:blip r:embed="rId11"/>
+                    <a:blip r:embed="rId12"/>
                     <a:srcRect/>
                     <a:stretch>
                       <a:fillRect/>
@@ -1838,12 +1882,6 @@
     <w:pitch w:val="variable"/>
     <w:sig w:usb0="00000003" w:usb1="00000000" w:usb2="00000000" w:usb3="00000000" w:csb0="00000001" w:csb1="00000000"/>
   </w:font>
-  <w:font w:name="ＭＳ Ｐゴシック">
-    <w:charset w:val="4E"/>
-    <w:family w:val="auto"/>
-    <w:pitch w:val="variable"/>
-    <w:sig w:usb0="00000001" w:usb1="08070000" w:usb2="00000010" w:usb3="00000000" w:csb0="00020000" w:csb1="00000000"/>
-  </w:font>
   <w:font w:name="Lucida Grande">
     <w:charset w:val="00"/>
     <w:family w:val="auto"/>
@@ -1877,7 +1915,8 @@
   </w:compat>
   <w:rsids>
     <w:rsidRoot w:val="00B87138"/>
-    <w:rsid w:val="00A33332"/>
+    <w:rsid w:val="0004726B"/>
+    <w:rsid w:val="00095999"/>
     <w:rsid w:val="00B87138"/>
   </w:rsids>
   <m:mathPr>
@@ -2059,6 +2098,7 @@
   <w:style w:type="paragraph" w:default="1" w:styleId="Normal">
     <w:name w:val="Normal"/>
     <w:qFormat/>
+    <w:rsid w:val="0004726B"/>
   </w:style>
   <w:style w:type="character" w:default="1" w:styleId="DefaultParagraphFont">
     <w:name w:val="Default Paragraph Font"/>

</xml_diff>